<commit_message>
correciones: Constantes: public static final Integer TipoTrxPago = 3; Transacciones no adminitidas: if(transactionRequestDTO.getIdTransactionType() == Constantes.TipoTrxTransferenciaEntrada                                         || transactionRequestDTO.getIdTransactionType() == Constantes.TipoTrxPago)                                     return Mono.error(() -> new FunctionalException("Error, tipo de transaccion no admitida"));
registerTrxEntrada:
transactionOrigen.setIdProductClient(productClient.getId());
</commit_message>
<xml_diff>
--- a/Ficha Técnica_BootcampBC39_Micros_Net_Interno.docx
+++ b/Ficha Técnica_BootcampBC39_Micros_Net_Interno.docx
@@ -20,23 +20,13 @@
         </w:rPr>
         <w:t xml:space="preserve">Bootcamp </w:t>
       </w:r>
-      <w:proofErr w:type="spellStart"/>
       <w:r>
         <w:rPr>
           <w:rFonts w:ascii="Arial" w:hAnsi="Arial" w:cs="Arial"/>
           <w:b/>
           <w:lang w:val="en-GB"/>
         </w:rPr>
-        <w:t>Microservicios</w:t>
-      </w:r>
-      <w:proofErr w:type="spellEnd"/>
-      <w:r>
-        <w:rPr>
-          <w:rFonts w:ascii="Arial" w:hAnsi="Arial" w:cs="Arial"/>
-          <w:b/>
-          <w:lang w:val="en-GB"/>
-        </w:rPr>
-        <w:t xml:space="preserve"> </w:t>
+        <w:t xml:space="preserve">Microservicios </w:t>
       </w:r>
     </w:p>
     <w:p>
@@ -113,23 +103,7 @@
           <w:rFonts w:ascii="Arial" w:hAnsi="Arial" w:cs="Arial"/>
           <w:lang w:val="en-GB"/>
         </w:rPr>
-        <w:t>¡</w:t>
-      </w:r>
-      <w:proofErr w:type="spellStart"/>
-      <w:r>
-        <w:rPr>
-          <w:rFonts w:ascii="Arial" w:hAnsi="Arial" w:cs="Arial"/>
-          <w:lang w:val="en-GB"/>
-        </w:rPr>
-        <w:t>Bienvenido</w:t>
-      </w:r>
-      <w:proofErr w:type="spellEnd"/>
-      <w:r>
-        <w:rPr>
-          <w:rFonts w:ascii="Arial" w:hAnsi="Arial" w:cs="Arial"/>
-          <w:lang w:val="en-GB"/>
-        </w:rPr>
-        <w:t xml:space="preserve"> </w:t>
+        <w:t xml:space="preserve">¡Bienvenido </w:t>
       </w:r>
       <w:r>
         <w:rPr>
@@ -173,36 +147,14 @@
         <w:rPr>
           <w:rFonts w:ascii="Arial" w:hAnsi="Arial" w:cs="Arial"/>
         </w:rPr>
-        <w:t xml:space="preserve">En este </w:t>
-      </w:r>
-      <w:proofErr w:type="spellStart"/>
-      <w:r>
-        <w:rPr>
-          <w:rFonts w:ascii="Arial" w:hAnsi="Arial" w:cs="Arial"/>
-        </w:rPr>
-        <w:t>bootcamp</w:t>
-      </w:r>
-      <w:proofErr w:type="spellEnd"/>
-      <w:r>
-        <w:rPr>
-          <w:rFonts w:ascii="Arial" w:hAnsi="Arial" w:cs="Arial"/>
-        </w:rPr>
-        <w:t xml:space="preserve"> tendrás una experiencia de aprendizaje que potenciará tus conocimientos y competencias para asumir exitosamente las exigencias del negocio</w:t>
+        <w:t>En este bootcamp tendrás una experiencia de aprendizaje que potenciará tus conocimientos y competencias para asumir exitosamente las exigencias del negocio</w:t>
       </w:r>
       <w:r>
         <w:rPr>
           <w:rFonts w:ascii="Arial" w:hAnsi="Arial" w:cs="Arial"/>
         </w:rPr>
-        <w:t xml:space="preserve"> con los cual lograras </w:t>
+        <w:t xml:space="preserve"> con los cual lograras tu metas profesionales</w:t>
       </w:r>
-      <w:proofErr w:type="gramStart"/>
-      <w:r>
-        <w:rPr>
-          <w:rFonts w:ascii="Arial" w:hAnsi="Arial" w:cs="Arial"/>
-        </w:rPr>
-        <w:t>tu metas profesionales</w:t>
-      </w:r>
-      <w:proofErr w:type="gramEnd"/>
       <w:r>
         <w:rPr>
           <w:rFonts w:ascii="Arial" w:hAnsi="Arial" w:cs="Arial"/>
@@ -231,21 +183,7 @@
         <w:rPr>
           <w:rFonts w:ascii="Arial" w:hAnsi="Arial" w:cs="Arial"/>
         </w:rPr>
-        <w:t xml:space="preserve">Este </w:t>
-      </w:r>
-      <w:proofErr w:type="spellStart"/>
-      <w:r>
-        <w:rPr>
-          <w:rFonts w:ascii="Arial" w:hAnsi="Arial" w:cs="Arial"/>
-        </w:rPr>
-        <w:t>bootcamp</w:t>
-      </w:r>
-      <w:proofErr w:type="spellEnd"/>
-      <w:r>
-        <w:rPr>
-          <w:rFonts w:ascii="Arial" w:hAnsi="Arial" w:cs="Arial"/>
-        </w:rPr>
-        <w:t xml:space="preserve"> tiene como metodología el auto aprendizaje para lo cual se te facilitará una serie de temas los cuales deberás revisar y tendrás la asesoría constante de un instructor el cual será una guía a las dudas y consultas que puedan tener.</w:t>
+        <w:t>Este bootcamp tiene como metodología el auto aprendizaje para lo cual se te facilitará una serie de temas los cuales deberás revisar y tendrás la asesoría constante de un instructor el cual será una guía a las dudas y consultas que puedan tener.</w:t>
       </w:r>
     </w:p>
     <w:p>
@@ -269,21 +207,7 @@
         <w:rPr>
           <w:rFonts w:ascii="Arial" w:hAnsi="Arial" w:cs="Arial"/>
         </w:rPr>
-        <w:t xml:space="preserve">Antes de empezar en esta hermosa aventura del </w:t>
-      </w:r>
-      <w:proofErr w:type="spellStart"/>
-      <w:r>
-        <w:rPr>
-          <w:rFonts w:ascii="Arial" w:hAnsi="Arial" w:cs="Arial"/>
-        </w:rPr>
-        <w:t>Bootcamp</w:t>
-      </w:r>
-      <w:proofErr w:type="spellEnd"/>
-      <w:r>
-        <w:rPr>
-          <w:rFonts w:ascii="Arial" w:hAnsi="Arial" w:cs="Arial"/>
-        </w:rPr>
-        <w:t xml:space="preserve"> el día </w:t>
+        <w:t xml:space="preserve">Antes de empezar en esta hermosa aventura del Bootcamp el día </w:t>
       </w:r>
       <w:r>
         <w:rPr>
@@ -492,51 +416,7 @@
                 <w:szCs w:val="20"/>
                 <w:lang w:eastAsia="es-PE"/>
               </w:rPr>
-              <w:t xml:space="preserve">Spring </w:t>
-            </w:r>
-            <w:proofErr w:type="spellStart"/>
-            <w:r>
-              <w:rPr>
-                <w:rFonts w:ascii="Calibri" w:eastAsia="Times New Roman" w:hAnsi="Calibri" w:cs="Calibri"/>
-                <w:color w:val="000000"/>
-                <w:sz w:val="20"/>
-                <w:szCs w:val="20"/>
-                <w:lang w:eastAsia="es-PE"/>
-              </w:rPr>
-              <w:t>Boot</w:t>
-            </w:r>
-            <w:proofErr w:type="spellEnd"/>
-            <w:r>
-              <w:rPr>
-                <w:rFonts w:ascii="Calibri" w:eastAsia="Times New Roman" w:hAnsi="Calibri" w:cs="Calibri"/>
-                <w:color w:val="000000"/>
-                <w:sz w:val="20"/>
-                <w:szCs w:val="20"/>
-                <w:lang w:eastAsia="es-PE"/>
-              </w:rPr>
-              <w:t xml:space="preserve"> </w:t>
-            </w:r>
-            <w:proofErr w:type="spellStart"/>
-            <w:r>
-              <w:rPr>
-                <w:rFonts w:ascii="Calibri" w:eastAsia="Times New Roman" w:hAnsi="Calibri" w:cs="Calibri"/>
-                <w:color w:val="000000"/>
-                <w:sz w:val="20"/>
-                <w:szCs w:val="20"/>
-                <w:lang w:eastAsia="es-PE"/>
-              </w:rPr>
-              <w:t>Webflux</w:t>
-            </w:r>
-            <w:proofErr w:type="spellEnd"/>
-            <w:r>
-              <w:rPr>
-                <w:rFonts w:ascii="Calibri" w:eastAsia="Times New Roman" w:hAnsi="Calibri" w:cs="Calibri"/>
-                <w:color w:val="000000"/>
-                <w:sz w:val="20"/>
-                <w:szCs w:val="20"/>
-                <w:lang w:eastAsia="es-PE"/>
-              </w:rPr>
-              <w:t xml:space="preserve"> 2.5. x.</w:t>
+              <w:t>Spring Boot Webflux 2.5. x.</w:t>
             </w:r>
           </w:p>
         </w:tc>
@@ -665,51 +545,7 @@
                 <w:szCs w:val="20"/>
                 <w:lang w:eastAsia="es-PE"/>
               </w:rPr>
-              <w:t xml:space="preserve">Spring </w:t>
-            </w:r>
-            <w:proofErr w:type="spellStart"/>
-            <w:r>
-              <w:rPr>
-                <w:rFonts w:ascii="Calibri" w:eastAsia="Times New Roman" w:hAnsi="Calibri" w:cs="Calibri"/>
-                <w:color w:val="000000"/>
-                <w:sz w:val="20"/>
-                <w:szCs w:val="20"/>
-                <w:lang w:eastAsia="es-PE"/>
-              </w:rPr>
-              <w:t>Boot</w:t>
-            </w:r>
-            <w:proofErr w:type="spellEnd"/>
-            <w:r>
-              <w:rPr>
-                <w:rFonts w:ascii="Calibri" w:eastAsia="Times New Roman" w:hAnsi="Calibri" w:cs="Calibri"/>
-                <w:color w:val="000000"/>
-                <w:sz w:val="20"/>
-                <w:szCs w:val="20"/>
-                <w:lang w:eastAsia="es-PE"/>
-              </w:rPr>
-              <w:t xml:space="preserve"> </w:t>
-            </w:r>
-            <w:proofErr w:type="spellStart"/>
-            <w:r>
-              <w:rPr>
-                <w:rFonts w:ascii="Calibri" w:eastAsia="Times New Roman" w:hAnsi="Calibri" w:cs="Calibri"/>
-                <w:color w:val="000000"/>
-                <w:sz w:val="20"/>
-                <w:szCs w:val="20"/>
-                <w:lang w:eastAsia="es-PE"/>
-              </w:rPr>
-              <w:t>Actuator</w:t>
-            </w:r>
-            <w:proofErr w:type="spellEnd"/>
-            <w:r>
-              <w:rPr>
-                <w:rFonts w:ascii="Calibri" w:eastAsia="Times New Roman" w:hAnsi="Calibri" w:cs="Calibri"/>
-                <w:color w:val="000000"/>
-                <w:sz w:val="20"/>
-                <w:szCs w:val="20"/>
-                <w:lang w:eastAsia="es-PE"/>
-              </w:rPr>
-              <w:t>.</w:t>
+              <w:t>Spring Boot Actuator.</w:t>
             </w:r>
           </w:p>
         </w:tc>
@@ -783,51 +619,7 @@
                 <w:szCs w:val="20"/>
                 <w:lang w:eastAsia="es-PE"/>
               </w:rPr>
-              <w:t xml:space="preserve">Controladores </w:t>
-            </w:r>
-            <w:proofErr w:type="spellStart"/>
-            <w:r>
-              <w:rPr>
-                <w:rFonts w:ascii="Calibri" w:eastAsia="Times New Roman" w:hAnsi="Calibri" w:cs="Calibri"/>
-                <w:color w:val="000000"/>
-                <w:sz w:val="20"/>
-                <w:szCs w:val="20"/>
-                <w:lang w:eastAsia="es-PE"/>
-              </w:rPr>
-              <w:t>Rest</w:t>
-            </w:r>
-            <w:proofErr w:type="spellEnd"/>
-            <w:r>
-              <w:rPr>
-                <w:rFonts w:ascii="Calibri" w:eastAsia="Times New Roman" w:hAnsi="Calibri" w:cs="Calibri"/>
-                <w:color w:val="000000"/>
-                <w:sz w:val="20"/>
-                <w:szCs w:val="20"/>
-                <w:lang w:eastAsia="es-PE"/>
-              </w:rPr>
-              <w:t xml:space="preserve"> y </w:t>
-            </w:r>
-            <w:proofErr w:type="spellStart"/>
-            <w:r>
-              <w:rPr>
-                <w:rFonts w:ascii="Calibri" w:eastAsia="Times New Roman" w:hAnsi="Calibri" w:cs="Calibri"/>
-                <w:color w:val="000000"/>
-                <w:sz w:val="20"/>
-                <w:szCs w:val="20"/>
-                <w:lang w:eastAsia="es-PE"/>
-              </w:rPr>
-              <w:t>Restful</w:t>
-            </w:r>
-            <w:proofErr w:type="spellEnd"/>
-            <w:r>
-              <w:rPr>
-                <w:rFonts w:ascii="Calibri" w:eastAsia="Times New Roman" w:hAnsi="Calibri" w:cs="Calibri"/>
-                <w:color w:val="000000"/>
-                <w:sz w:val="20"/>
-                <w:szCs w:val="20"/>
-                <w:lang w:eastAsia="es-PE"/>
-              </w:rPr>
-              <w:t>.</w:t>
+              <w:t>Controladores Rest y Restful.</w:t>
             </w:r>
           </w:p>
         </w:tc>
@@ -975,29 +767,7 @@
                 <w:szCs w:val="20"/>
                 <w:lang w:eastAsia="es-PE"/>
               </w:rPr>
-              <w:t xml:space="preserve">Uso de </w:t>
-            </w:r>
-            <w:proofErr w:type="spellStart"/>
-            <w:r>
-              <w:rPr>
-                <w:rFonts w:ascii="Calibri" w:eastAsia="Times New Roman" w:hAnsi="Calibri" w:cs="Calibri"/>
-                <w:color w:val="000000"/>
-                <w:sz w:val="20"/>
-                <w:szCs w:val="20"/>
-                <w:lang w:eastAsia="es-PE"/>
-              </w:rPr>
-              <w:t>lombok</w:t>
-            </w:r>
-            <w:proofErr w:type="spellEnd"/>
-            <w:r>
-              <w:rPr>
-                <w:rFonts w:ascii="Calibri" w:eastAsia="Times New Roman" w:hAnsi="Calibri" w:cs="Calibri"/>
-                <w:color w:val="000000"/>
-                <w:sz w:val="20"/>
-                <w:szCs w:val="20"/>
-                <w:lang w:eastAsia="es-PE"/>
-              </w:rPr>
-              <w:t>.</w:t>
+              <w:t>Uso de lombok.</w:t>
             </w:r>
           </w:p>
         </w:tc>
@@ -1237,7 +1007,7 @@
                 <w:szCs w:val="20"/>
                 <w:lang w:eastAsia="es-PE"/>
               </w:rPr>
-              <w:t>CAR</w:t>
+              <w:t>Richar Cruzado</w:t>
             </w:r>
           </w:p>
         </w:tc>
@@ -1477,29 +1247,7 @@
                 <w:szCs w:val="20"/>
                 <w:lang w:eastAsia="es-PE"/>
               </w:rPr>
-              <w:t xml:space="preserve">Spring </w:t>
-            </w:r>
-            <w:proofErr w:type="spellStart"/>
-            <w:r>
-              <w:rPr>
-                <w:rFonts w:ascii="Calibri" w:eastAsia="Times New Roman" w:hAnsi="Calibri" w:cs="Calibri"/>
-                <w:color w:val="000000"/>
-                <w:sz w:val="20"/>
-                <w:szCs w:val="20"/>
-                <w:lang w:eastAsia="es-PE"/>
-              </w:rPr>
-              <w:t>Boot</w:t>
-            </w:r>
-            <w:proofErr w:type="spellEnd"/>
-            <w:r>
-              <w:rPr>
-                <w:rFonts w:ascii="Calibri" w:eastAsia="Times New Roman" w:hAnsi="Calibri" w:cs="Calibri"/>
-                <w:color w:val="000000"/>
-                <w:sz w:val="20"/>
-                <w:szCs w:val="20"/>
-                <w:lang w:eastAsia="es-PE"/>
-              </w:rPr>
-              <w:t xml:space="preserve"> con MongoDB.</w:t>
+              <w:t>Spring Boot con MongoDB.</w:t>
             </w:r>
           </w:p>
         </w:tc>
@@ -1636,7 +1384,7 @@
                 <w:szCs w:val="20"/>
                 <w:lang w:eastAsia="es-PE"/>
               </w:rPr>
-              <w:t>CAR</w:t>
+              <w:t>Richar Cruzado</w:t>
             </w:r>
           </w:p>
         </w:tc>
@@ -1817,7 +1565,7 @@
                 <w:szCs w:val="20"/>
                 <w:lang w:eastAsia="es-PE"/>
               </w:rPr>
-              <w:t>CAR</w:t>
+              <w:t>Richar Cruzado</w:t>
             </w:r>
           </w:p>
         </w:tc>
@@ -2101,27 +1849,15 @@
                 <w:lang w:eastAsia="es-PE"/>
               </w:rPr>
             </w:pPr>
-            <w:proofErr w:type="spellStart"/>
-            <w:r>
-              <w:rPr>
-                <w:rFonts w:ascii="Calibri" w:eastAsia="Times New Roman" w:hAnsi="Calibri" w:cs="Calibri"/>
-                <w:color w:val="000000"/>
-                <w:sz w:val="20"/>
-                <w:szCs w:val="20"/>
-                <w:lang w:eastAsia="es-PE"/>
-              </w:rPr>
-              <w:t>Antipatrones</w:t>
-            </w:r>
-            <w:proofErr w:type="spellEnd"/>
-            <w:r>
-              <w:rPr>
-                <w:rFonts w:ascii="Calibri" w:eastAsia="Times New Roman" w:hAnsi="Calibri" w:cs="Calibri"/>
-                <w:color w:val="000000"/>
-                <w:sz w:val="20"/>
-                <w:szCs w:val="20"/>
-                <w:lang w:eastAsia="es-PE"/>
-              </w:rPr>
-              <w:t xml:space="preserve"> de Desarrollo en Microservicios</w:t>
+            <w:r>
+              <w:rPr>
+                <w:rFonts w:ascii="Calibri" w:eastAsia="Times New Roman" w:hAnsi="Calibri" w:cs="Calibri"/>
+                <w:color w:val="000000"/>
+                <w:sz w:val="20"/>
+                <w:szCs w:val="20"/>
+                <w:lang w:eastAsia="es-PE"/>
+              </w:rPr>
+              <w:t>Antipatrones de Desarrollo en Microservicios</w:t>
             </w:r>
           </w:p>
         </w:tc>
@@ -2172,7 +1908,17 @@
                 <w:szCs w:val="20"/>
                 <w:lang w:eastAsia="es-PE"/>
               </w:rPr>
-              <w:t>11</w:t>
+              <w:t>1</w:t>
+            </w:r>
+            <w:r>
+              <w:rPr>
+                <w:rFonts w:ascii="Calibri" w:eastAsia="Times New Roman" w:hAnsi="Calibri" w:cs="Calibri"/>
+                <w:color w:val="000000"/>
+                <w:sz w:val="20"/>
+                <w:szCs w:val="20"/>
+                <w:lang w:eastAsia="es-PE"/>
+              </w:rPr>
+              <w:t>2</w:t>
             </w:r>
           </w:p>
         </w:tc>
@@ -2231,27 +1977,15 @@
                 <w:lang w:eastAsia="es-PE"/>
               </w:rPr>
             </w:pPr>
-            <w:proofErr w:type="spellStart"/>
-            <w:r>
-              <w:rPr>
-                <w:rFonts w:ascii="Calibri" w:eastAsia="Times New Roman" w:hAnsi="Calibri" w:cs="Calibri"/>
-                <w:color w:val="000000"/>
-                <w:sz w:val="20"/>
-                <w:szCs w:val="20"/>
-                <w:lang w:eastAsia="es-PE"/>
-              </w:rPr>
-              <w:t>Contenerizando</w:t>
-            </w:r>
-            <w:proofErr w:type="spellEnd"/>
-            <w:r>
-              <w:rPr>
-                <w:rFonts w:ascii="Calibri" w:eastAsia="Times New Roman" w:hAnsi="Calibri" w:cs="Calibri"/>
-                <w:color w:val="000000"/>
-                <w:sz w:val="20"/>
-                <w:szCs w:val="20"/>
-                <w:lang w:eastAsia="es-PE"/>
-              </w:rPr>
-              <w:t xml:space="preserve"> microservicios (Dockers).</w:t>
+            <w:r>
+              <w:rPr>
+                <w:rFonts w:ascii="Calibri" w:eastAsia="Times New Roman" w:hAnsi="Calibri" w:cs="Calibri"/>
+                <w:color w:val="000000"/>
+                <w:sz w:val="20"/>
+                <w:szCs w:val="20"/>
+                <w:lang w:eastAsia="es-PE"/>
+              </w:rPr>
+              <w:t>Contenerizando microservicios (Dockers).</w:t>
             </w:r>
           </w:p>
         </w:tc>
@@ -2357,7 +2091,27 @@
                 <w:szCs w:val="20"/>
                 <w:lang w:eastAsia="es-PE"/>
               </w:rPr>
-              <w:t>06/11</w:t>
+              <w:t>12</w:t>
+            </w:r>
+            <w:r>
+              <w:rPr>
+                <w:rFonts w:ascii="Calibri" w:eastAsia="Times New Roman" w:hAnsi="Calibri" w:cs="Calibri"/>
+                <w:color w:val="000000"/>
+                <w:sz w:val="20"/>
+                <w:szCs w:val="20"/>
+                <w:lang w:eastAsia="es-PE"/>
+              </w:rPr>
+              <w:t>/1</w:t>
+            </w:r>
+            <w:r>
+              <w:rPr>
+                <w:rFonts w:ascii="Calibri" w:eastAsia="Times New Roman" w:hAnsi="Calibri" w:cs="Calibri"/>
+                <w:color w:val="000000"/>
+                <w:sz w:val="20"/>
+                <w:szCs w:val="20"/>
+                <w:lang w:eastAsia="es-PE"/>
+              </w:rPr>
+              <w:t>2</w:t>
             </w:r>
           </w:p>
         </w:tc>
@@ -2388,7 +2142,7 @@
                 <w:szCs w:val="20"/>
                 <w:lang w:eastAsia="es-PE"/>
               </w:rPr>
-              <w:t>CAR</w:t>
+              <w:t>Richar Cruzado</w:t>
             </w:r>
           </w:p>
         </w:tc>
@@ -2416,27 +2170,15 @@
                 <w:lang w:eastAsia="es-PE"/>
               </w:rPr>
             </w:pPr>
-            <w:proofErr w:type="spellStart"/>
-            <w:r>
-              <w:rPr>
-                <w:rFonts w:ascii="Calibri" w:eastAsia="Times New Roman" w:hAnsi="Calibri" w:cs="Calibri"/>
-                <w:color w:val="000000"/>
-                <w:sz w:val="20"/>
-                <w:szCs w:val="20"/>
-                <w:lang w:eastAsia="es-PE"/>
-              </w:rPr>
-              <w:t>Resilencia</w:t>
-            </w:r>
-            <w:proofErr w:type="spellEnd"/>
-            <w:r>
-              <w:rPr>
-                <w:rFonts w:ascii="Calibri" w:eastAsia="Times New Roman" w:hAnsi="Calibri" w:cs="Calibri"/>
-                <w:color w:val="000000"/>
-                <w:sz w:val="20"/>
-                <w:szCs w:val="20"/>
-                <w:lang w:eastAsia="es-PE"/>
-              </w:rPr>
-              <w:t xml:space="preserve"> en los microservicios.</w:t>
+            <w:r>
+              <w:rPr>
+                <w:rFonts w:ascii="Calibri" w:eastAsia="Times New Roman" w:hAnsi="Calibri" w:cs="Calibri"/>
+                <w:color w:val="000000"/>
+                <w:sz w:val="20"/>
+                <w:szCs w:val="20"/>
+                <w:lang w:eastAsia="es-PE"/>
+              </w:rPr>
+              <w:t>Resilencia en los microservicios.</w:t>
             </w:r>
           </w:p>
         </w:tc>
@@ -2503,27 +2245,15 @@
                 <w:lang w:eastAsia="es-PE"/>
               </w:rPr>
             </w:pPr>
-            <w:proofErr w:type="spellStart"/>
-            <w:r>
-              <w:rPr>
-                <w:rFonts w:ascii="Calibri" w:eastAsia="Times New Roman" w:hAnsi="Calibri" w:cs="Calibri"/>
-                <w:color w:val="000000"/>
-                <w:sz w:val="20"/>
-                <w:szCs w:val="20"/>
-                <w:lang w:eastAsia="es-PE"/>
-              </w:rPr>
-              <w:t>CheckStyle</w:t>
-            </w:r>
-            <w:proofErr w:type="spellEnd"/>
-            <w:r>
-              <w:rPr>
-                <w:rFonts w:ascii="Calibri" w:eastAsia="Times New Roman" w:hAnsi="Calibri" w:cs="Calibri"/>
-                <w:color w:val="000000"/>
-                <w:sz w:val="20"/>
-                <w:szCs w:val="20"/>
-                <w:lang w:eastAsia="es-PE"/>
-              </w:rPr>
-              <w:t>.</w:t>
+            <w:r>
+              <w:rPr>
+                <w:rFonts w:ascii="Calibri" w:eastAsia="Times New Roman" w:hAnsi="Calibri" w:cs="Calibri"/>
+                <w:color w:val="000000"/>
+                <w:sz w:val="20"/>
+                <w:szCs w:val="20"/>
+                <w:lang w:eastAsia="es-PE"/>
+              </w:rPr>
+              <w:t>CheckStyle.</w:t>
             </w:r>
           </w:p>
         </w:tc>
@@ -2554,7 +2284,27 @@
                 <w:szCs w:val="20"/>
                 <w:lang w:eastAsia="es-PE"/>
               </w:rPr>
-              <w:t>12/12</w:t>
+              <w:t>1</w:t>
+            </w:r>
+            <w:r>
+              <w:rPr>
+                <w:rFonts w:ascii="Calibri" w:eastAsia="Times New Roman" w:hAnsi="Calibri" w:cs="Calibri"/>
+                <w:color w:val="000000"/>
+                <w:sz w:val="20"/>
+                <w:szCs w:val="20"/>
+                <w:lang w:eastAsia="es-PE"/>
+              </w:rPr>
+              <w:t>4</w:t>
+            </w:r>
+            <w:r>
+              <w:rPr>
+                <w:rFonts w:ascii="Calibri" w:eastAsia="Times New Roman" w:hAnsi="Calibri" w:cs="Calibri"/>
+                <w:color w:val="000000"/>
+                <w:sz w:val="20"/>
+                <w:szCs w:val="20"/>
+                <w:lang w:eastAsia="es-PE"/>
+              </w:rPr>
+              <w:t>/12</w:t>
             </w:r>
           </w:p>
           <w:p>
@@ -2709,73 +2459,7 @@
                 <w:szCs w:val="20"/>
                 <w:lang w:eastAsia="es-PE"/>
               </w:rPr>
-              <w:t xml:space="preserve">Librerías de pruebas unitarias: </w:t>
-            </w:r>
-            <w:proofErr w:type="spellStart"/>
-            <w:r>
-              <w:rPr>
-                <w:rFonts w:ascii="Calibri" w:eastAsia="Times New Roman" w:hAnsi="Calibri" w:cs="Calibri"/>
-                <w:color w:val="000000"/>
-                <w:sz w:val="20"/>
-                <w:szCs w:val="20"/>
-                <w:lang w:eastAsia="es-PE"/>
-              </w:rPr>
-              <w:t>JUnit</w:t>
-            </w:r>
-            <w:proofErr w:type="spellEnd"/>
-            <w:r>
-              <w:rPr>
-                <w:rFonts w:ascii="Calibri" w:eastAsia="Times New Roman" w:hAnsi="Calibri" w:cs="Calibri"/>
-                <w:color w:val="000000"/>
-                <w:sz w:val="20"/>
-                <w:szCs w:val="20"/>
-                <w:lang w:eastAsia="es-PE"/>
-              </w:rPr>
-              <w:t xml:space="preserve"> 5, </w:t>
-            </w:r>
-            <w:proofErr w:type="spellStart"/>
-            <w:r>
-              <w:rPr>
-                <w:rFonts w:ascii="Calibri" w:eastAsia="Times New Roman" w:hAnsi="Calibri" w:cs="Calibri"/>
-                <w:color w:val="000000"/>
-                <w:sz w:val="20"/>
-                <w:szCs w:val="20"/>
-                <w:lang w:eastAsia="es-PE"/>
-              </w:rPr>
-              <w:t>Mockito</w:t>
-            </w:r>
-            <w:proofErr w:type="spellEnd"/>
-            <w:r>
-              <w:rPr>
-                <w:rFonts w:ascii="Calibri" w:eastAsia="Times New Roman" w:hAnsi="Calibri" w:cs="Calibri"/>
-                <w:color w:val="000000"/>
-                <w:sz w:val="20"/>
-                <w:szCs w:val="20"/>
-                <w:lang w:eastAsia="es-PE"/>
-              </w:rPr>
-              <w:t xml:space="preserve">, </w:t>
-            </w:r>
-            <w:proofErr w:type="spellStart"/>
-            <w:r>
-              <w:rPr>
-                <w:rFonts w:ascii="Calibri" w:eastAsia="Times New Roman" w:hAnsi="Calibri" w:cs="Calibri"/>
-                <w:color w:val="000000"/>
-                <w:sz w:val="20"/>
-                <w:szCs w:val="20"/>
-                <w:lang w:eastAsia="es-PE"/>
-              </w:rPr>
-              <w:t>MockWebServer</w:t>
-            </w:r>
-            <w:proofErr w:type="spellEnd"/>
-            <w:r>
-              <w:rPr>
-                <w:rFonts w:ascii="Calibri" w:eastAsia="Times New Roman" w:hAnsi="Calibri" w:cs="Calibri"/>
-                <w:color w:val="000000"/>
-                <w:sz w:val="20"/>
-                <w:szCs w:val="20"/>
-                <w:lang w:eastAsia="es-PE"/>
-              </w:rPr>
-              <w:t>.</w:t>
+              <w:t>Librerías de pruebas unitarias: JUnit 5, Mockito, MockWebServer.</w:t>
             </w:r>
           </w:p>
         </w:tc>
@@ -2904,7 +2588,7 @@
                 <w:szCs w:val="20"/>
                 <w:lang w:eastAsia="es-PE"/>
               </w:rPr>
-              <w:t>4</w:t>
+              <w:t>6</w:t>
             </w:r>
             <w:r>
               <w:rPr>
@@ -2955,7 +2639,7 @@
                 <w:szCs w:val="20"/>
                 <w:lang w:eastAsia="es-PE"/>
               </w:rPr>
-              <w:t>CAR</w:t>
+              <w:t>Richar Cruzado</w:t>
             </w:r>
           </w:p>
         </w:tc>
@@ -2991,29 +2675,7 @@
                 <w:szCs w:val="20"/>
                 <w:lang w:eastAsia="es-PE"/>
               </w:rPr>
-              <w:t xml:space="preserve">Despliegue de </w:t>
-            </w:r>
-            <w:proofErr w:type="spellStart"/>
-            <w:r>
-              <w:rPr>
-                <w:rFonts w:ascii="Calibri" w:eastAsia="Times New Roman" w:hAnsi="Calibri" w:cs="Calibri"/>
-                <w:color w:val="000000"/>
-                <w:sz w:val="20"/>
-                <w:szCs w:val="20"/>
-                <w:lang w:eastAsia="es-PE"/>
-              </w:rPr>
-              <w:t>microsevicios</w:t>
-            </w:r>
-            <w:proofErr w:type="spellEnd"/>
-            <w:r>
-              <w:rPr>
-                <w:rFonts w:ascii="Calibri" w:eastAsia="Times New Roman" w:hAnsi="Calibri" w:cs="Calibri"/>
-                <w:color w:val="000000"/>
-                <w:sz w:val="20"/>
-                <w:szCs w:val="20"/>
-                <w:lang w:eastAsia="es-PE"/>
-              </w:rPr>
-              <w:t xml:space="preserve"> en Cloud (Azure).</w:t>
+              <w:t>Despliegue de microsevicios en Cloud (Azure).</w:t>
             </w:r>
           </w:p>
         </w:tc>
@@ -3220,7 +2882,7 @@
                 <w:szCs w:val="20"/>
                 <w:lang w:eastAsia="es-PE"/>
               </w:rPr>
-              <w:t>6</w:t>
+              <w:t>9</w:t>
             </w:r>
             <w:r>
               <w:rPr>
@@ -3371,25 +3033,14 @@
                 <w:lang w:eastAsia="es-PE"/>
               </w:rPr>
             </w:pPr>
-            <w:proofErr w:type="spellStart"/>
-            <w:r>
-              <w:rPr>
-                <w:rFonts w:ascii="Calibri" w:eastAsia="Times New Roman" w:hAnsi="Calibri" w:cs="Calibri"/>
-                <w:sz w:val="20"/>
-                <w:szCs w:val="20"/>
-                <w:lang w:eastAsia="es-PE"/>
-              </w:rPr>
-              <w:t>Streams</w:t>
-            </w:r>
-            <w:proofErr w:type="spellEnd"/>
-            <w:r>
-              <w:rPr>
-                <w:rFonts w:ascii="Calibri" w:eastAsia="Times New Roman" w:hAnsi="Calibri" w:cs="Calibri"/>
-                <w:sz w:val="20"/>
-                <w:szCs w:val="20"/>
-                <w:lang w:eastAsia="es-PE"/>
-              </w:rPr>
-              <w:t xml:space="preserve"> API</w:t>
+            <w:r>
+              <w:rPr>
+                <w:rFonts w:ascii="Calibri" w:eastAsia="Times New Roman" w:hAnsi="Calibri" w:cs="Calibri"/>
+                <w:sz w:val="20"/>
+                <w:szCs w:val="20"/>
+                <w:lang w:eastAsia="es-PE"/>
+              </w:rPr>
+              <w:t>Streams API</w:t>
             </w:r>
           </w:p>
         </w:tc>
@@ -3462,19 +3113,8 @@
                 <w:szCs w:val="20"/>
                 <w:lang w:eastAsia="es-PE"/>
               </w:rPr>
-              <w:t xml:space="preserve">Clase </w:t>
-            </w:r>
-            <w:proofErr w:type="spellStart"/>
-            <w:r>
-              <w:rPr>
-                <w:rFonts w:ascii="Calibri" w:eastAsia="Times New Roman" w:hAnsi="Calibri" w:cs="Calibri"/>
-                <w:sz w:val="20"/>
-                <w:szCs w:val="20"/>
-                <w:lang w:eastAsia="es-PE"/>
-              </w:rPr>
-              <w:t>Optional</w:t>
-            </w:r>
-            <w:proofErr w:type="spellEnd"/>
+              <w:t>Clase Optional</w:t>
+            </w:r>
           </w:p>
         </w:tc>
         <w:tc>
@@ -3619,27 +3259,7 @@
                 <w:szCs w:val="20"/>
                 <w:lang w:eastAsia="es-PE"/>
               </w:rPr>
-              <w:t xml:space="preserve">CI/CD de microservicios con GitHub </w:t>
-            </w:r>
-            <w:proofErr w:type="spellStart"/>
-            <w:r>
-              <w:rPr>
-                <w:rFonts w:ascii="Calibri" w:eastAsia="Times New Roman" w:hAnsi="Calibri" w:cs="Calibri"/>
-                <w:sz w:val="20"/>
-                <w:szCs w:val="20"/>
-                <w:lang w:eastAsia="es-PE"/>
-              </w:rPr>
-              <w:t>Actions</w:t>
-            </w:r>
-            <w:proofErr w:type="spellEnd"/>
-            <w:r>
-              <w:rPr>
-                <w:rFonts w:ascii="Calibri" w:eastAsia="Times New Roman" w:hAnsi="Calibri" w:cs="Calibri"/>
-                <w:sz w:val="20"/>
-                <w:szCs w:val="20"/>
-                <w:lang w:eastAsia="es-PE"/>
-              </w:rPr>
-              <w:t>.</w:t>
+              <w:t>CI/CD de microservicios con GitHub Actions.</w:t>
             </w:r>
           </w:p>
         </w:tc>
@@ -3669,7 +3289,17 @@
                 <w:szCs w:val="20"/>
                 <w:lang w:eastAsia="es-PE"/>
               </w:rPr>
-              <w:t>19/12</w:t>
+              <w:t>21</w:t>
+            </w:r>
+            <w:r>
+              <w:rPr>
+                <w:rFonts w:ascii="Calibri" w:eastAsia="Times New Roman" w:hAnsi="Calibri" w:cs="Calibri"/>
+                <w:color w:val="000000"/>
+                <w:sz w:val="20"/>
+                <w:szCs w:val="20"/>
+                <w:lang w:eastAsia="es-PE"/>
+              </w:rPr>
+              <w:t>/12</w:t>
             </w:r>
           </w:p>
         </w:tc>
@@ -3699,7 +3329,7 @@
                 <w:szCs w:val="20"/>
                 <w:lang w:eastAsia="es-PE"/>
               </w:rPr>
-              <w:t>CAR</w:t>
+              <w:t>Richar Cruzado</w:t>
             </w:r>
           </w:p>
         </w:tc>
@@ -3781,7 +3411,17 @@
                 <w:szCs w:val="20"/>
                 <w:lang w:eastAsia="es-PE"/>
               </w:rPr>
-              <w:t>20</w:t>
+              <w:t>2</w:t>
+            </w:r>
+            <w:r>
+              <w:rPr>
+                <w:rFonts w:ascii="Calibri" w:eastAsia="Times New Roman" w:hAnsi="Calibri" w:cs="Calibri"/>
+                <w:color w:val="000000"/>
+                <w:sz w:val="20"/>
+                <w:szCs w:val="20"/>
+                <w:lang w:eastAsia="es-PE"/>
+              </w:rPr>
+              <w:t>6</w:t>
             </w:r>
             <w:r>
               <w:rPr>
@@ -4019,20 +3659,8 @@
                 <w:szCs w:val="20"/>
                 <w:lang w:eastAsia="es-PE"/>
               </w:rPr>
-              <w:t xml:space="preserve">Introducción a </w:t>
-            </w:r>
-            <w:proofErr w:type="spellStart"/>
-            <w:r>
-              <w:rPr>
-                <w:rFonts w:ascii="Calibri" w:eastAsia="Times New Roman" w:hAnsi="Calibri" w:cs="Calibri"/>
-                <w:color w:val="000000"/>
-                <w:sz w:val="20"/>
-                <w:szCs w:val="20"/>
-                <w:lang w:eastAsia="es-PE"/>
-              </w:rPr>
-              <w:t>RxJava</w:t>
-            </w:r>
-            <w:proofErr w:type="spellEnd"/>
+              <w:t>Introducción a RxJava</w:t>
+            </w:r>
           </w:p>
         </w:tc>
         <w:tc>
@@ -4085,7 +3713,7 @@
                 <w:szCs w:val="20"/>
                 <w:lang w:eastAsia="es-PE"/>
               </w:rPr>
-              <w:t>6</w:t>
+              <w:t>8</w:t>
             </w:r>
             <w:r>
               <w:rPr>
@@ -4126,7 +3754,7 @@
                 <w:szCs w:val="20"/>
                 <w:lang w:eastAsia="es-PE"/>
               </w:rPr>
-              <w:t>CAR</w:t>
+              <w:t>Richar Cruzado</w:t>
             </w:r>
           </w:p>
         </w:tc>
@@ -4316,59 +3944,7 @@
                 <w:szCs w:val="20"/>
                 <w:lang w:eastAsia="es-PE"/>
               </w:rPr>
-              <w:t xml:space="preserve">Manejo de pruebas unitarias reactivas: </w:t>
-            </w:r>
-            <w:proofErr w:type="spellStart"/>
-            <w:r>
-              <w:rPr>
-                <w:rFonts w:ascii="Calibri" w:eastAsia="Times New Roman" w:hAnsi="Calibri" w:cs="Calibri"/>
-                <w:b/>
-                <w:bCs/>
-                <w:color w:val="000000"/>
-                <w:sz w:val="20"/>
-                <w:szCs w:val="20"/>
-                <w:lang w:eastAsia="es-PE"/>
-              </w:rPr>
-              <w:t>Webtestclient</w:t>
-            </w:r>
-            <w:proofErr w:type="spellEnd"/>
-            <w:r>
-              <w:rPr>
-                <w:rFonts w:ascii="Calibri" w:eastAsia="Times New Roman" w:hAnsi="Calibri" w:cs="Calibri"/>
-                <w:b/>
-                <w:bCs/>
-                <w:color w:val="000000"/>
-                <w:sz w:val="20"/>
-                <w:szCs w:val="20"/>
-                <w:lang w:eastAsia="es-PE"/>
-              </w:rPr>
-              <w:t xml:space="preserve">, </w:t>
-            </w:r>
-            <w:proofErr w:type="spellStart"/>
-            <w:r>
-              <w:rPr>
-                <w:rFonts w:ascii="Calibri" w:eastAsia="Times New Roman" w:hAnsi="Calibri" w:cs="Calibri"/>
-                <w:b/>
-                <w:bCs/>
-                <w:color w:val="000000"/>
-                <w:sz w:val="20"/>
-                <w:szCs w:val="20"/>
-                <w:lang w:eastAsia="es-PE"/>
-              </w:rPr>
-              <w:t>StepVerifier</w:t>
-            </w:r>
-            <w:proofErr w:type="spellEnd"/>
-            <w:r>
-              <w:rPr>
-                <w:rFonts w:ascii="Calibri" w:eastAsia="Times New Roman" w:hAnsi="Calibri" w:cs="Calibri"/>
-                <w:b/>
-                <w:bCs/>
-                <w:color w:val="000000"/>
-                <w:sz w:val="20"/>
-                <w:szCs w:val="20"/>
-                <w:lang w:eastAsia="es-PE"/>
-              </w:rPr>
-              <w:t>.</w:t>
+              <w:t>Manejo de pruebas unitarias reactivas: Webtestclient, StepVerifier.</w:t>
             </w:r>
           </w:p>
         </w:tc>
@@ -4416,17 +3992,7 @@
                 <w:szCs w:val="20"/>
                 <w:lang w:eastAsia="es-PE"/>
               </w:rPr>
-              <w:t>2</w:t>
-            </w:r>
-            <w:r>
-              <w:rPr>
-                <w:rFonts w:ascii="Calibri" w:eastAsia="Times New Roman" w:hAnsi="Calibri" w:cs="Calibri"/>
-                <w:color w:val="000000"/>
-                <w:sz w:val="20"/>
-                <w:szCs w:val="20"/>
-                <w:lang w:eastAsia="es-PE"/>
-              </w:rPr>
-              <w:t>7</w:t>
+              <w:t>02</w:t>
             </w:r>
             <w:r>
               <w:rPr>
@@ -4446,7 +4012,7 @@
                 <w:szCs w:val="20"/>
                 <w:lang w:eastAsia="es-PE"/>
               </w:rPr>
-              <w:t>12</w:t>
+              <w:t>01</w:t>
             </w:r>
           </w:p>
         </w:tc>
@@ -4509,7 +4075,6 @@
                 <w:lang w:eastAsia="es-PE"/>
               </w:rPr>
             </w:pPr>
-            <w:proofErr w:type="spellStart"/>
             <w:r>
               <w:rPr>
                 <w:rFonts w:ascii="Calibri" w:eastAsia="Times New Roman" w:hAnsi="Calibri" w:cs="Calibri"/>
@@ -4520,46 +4085,7 @@
                 <w:szCs w:val="20"/>
                 <w:lang w:eastAsia="es-PE"/>
               </w:rPr>
-              <w:t>Covertura</w:t>
-            </w:r>
-            <w:proofErr w:type="spellEnd"/>
-            <w:r>
-              <w:rPr>
-                <w:rFonts w:ascii="Calibri" w:eastAsia="Times New Roman" w:hAnsi="Calibri" w:cs="Calibri"/>
-                <w:b/>
-                <w:bCs/>
-                <w:color w:val="000000"/>
-                <w:sz w:val="20"/>
-                <w:szCs w:val="20"/>
-                <w:lang w:eastAsia="es-PE"/>
-              </w:rPr>
-              <w:t xml:space="preserve"> y análisis de pruebas unitarias (</w:t>
-            </w:r>
-            <w:proofErr w:type="spellStart"/>
-            <w:r>
-              <w:rPr>
-                <w:rFonts w:ascii="Calibri" w:eastAsia="Times New Roman" w:hAnsi="Calibri" w:cs="Calibri"/>
-                <w:b/>
-                <w:bCs/>
-                <w:color w:val="000000"/>
-                <w:sz w:val="20"/>
-                <w:szCs w:val="20"/>
-                <w:lang w:eastAsia="es-PE"/>
-              </w:rPr>
-              <w:t>Jacoco</w:t>
-            </w:r>
-            <w:proofErr w:type="spellEnd"/>
-            <w:r>
-              <w:rPr>
-                <w:rFonts w:ascii="Calibri" w:eastAsia="Times New Roman" w:hAnsi="Calibri" w:cs="Calibri"/>
-                <w:b/>
-                <w:bCs/>
-                <w:color w:val="000000"/>
-                <w:sz w:val="20"/>
-                <w:szCs w:val="20"/>
-                <w:lang w:eastAsia="es-PE"/>
-              </w:rPr>
-              <w:t>).</w:t>
+              <w:t>Covertura y análisis de pruebas unitarias (Jacoco).</w:t>
             </w:r>
           </w:p>
         </w:tc>
@@ -4765,27 +4291,27 @@
                 <w:szCs w:val="20"/>
                 <w:lang w:eastAsia="es-PE"/>
               </w:rPr>
-              <w:t>2</w:t>
-            </w:r>
-            <w:r>
-              <w:rPr>
-                <w:rFonts w:ascii="Calibri" w:eastAsia="Times New Roman" w:hAnsi="Calibri" w:cs="Calibri"/>
-                <w:color w:val="000000"/>
-                <w:sz w:val="20"/>
-                <w:szCs w:val="20"/>
-                <w:lang w:eastAsia="es-PE"/>
-              </w:rPr>
-              <w:t>8</w:t>
-            </w:r>
-            <w:r>
-              <w:rPr>
-                <w:rFonts w:ascii="Calibri" w:eastAsia="Times New Roman" w:hAnsi="Calibri" w:cs="Calibri"/>
-                <w:color w:val="000000"/>
-                <w:sz w:val="20"/>
-                <w:szCs w:val="20"/>
-                <w:lang w:eastAsia="es-PE"/>
-              </w:rPr>
-              <w:t>/12</w:t>
+              <w:t>05</w:t>
+            </w:r>
+            <w:r>
+              <w:rPr>
+                <w:rFonts w:ascii="Calibri" w:eastAsia="Times New Roman" w:hAnsi="Calibri" w:cs="Calibri"/>
+                <w:color w:val="000000"/>
+                <w:sz w:val="20"/>
+                <w:szCs w:val="20"/>
+                <w:lang w:eastAsia="es-PE"/>
+              </w:rPr>
+              <w:t>/</w:t>
+            </w:r>
+            <w:r>
+              <w:rPr>
+                <w:rFonts w:ascii="Calibri" w:eastAsia="Times New Roman" w:hAnsi="Calibri" w:cs="Calibri"/>
+                <w:color w:val="000000"/>
+                <w:sz w:val="20"/>
+                <w:szCs w:val="20"/>
+                <w:lang w:eastAsia="es-PE"/>
+              </w:rPr>
+              <w:t>01</w:t>
             </w:r>
           </w:p>
         </w:tc>
@@ -4816,7 +4342,7 @@
                 <w:szCs w:val="20"/>
                 <w:lang w:eastAsia="es-PE"/>
               </w:rPr>
-              <w:t>CAR</w:t>
+              <w:t>Richar Cruzado</w:t>
             </w:r>
           </w:p>
         </w:tc>
@@ -5036,7 +4562,19 @@
                 <w:szCs w:val="20"/>
                 <w:lang w:eastAsia="es-PE"/>
               </w:rPr>
-              <w:t>02/01</w:t>
+              <w:t>13</w:t>
+            </w:r>
+            <w:r>
+              <w:rPr>
+                <w:rFonts w:ascii="Calibri" w:eastAsia="Times New Roman" w:hAnsi="Calibri" w:cs="Calibri"/>
+                <w:b/>
+                <w:bCs/>
+                <w:color w:val="000000"/>
+                <w:sz w:val="20"/>
+                <w:szCs w:val="20"/>
+                <w:lang w:eastAsia="es-PE"/>
+              </w:rPr>
+              <w:t>/01</w:t>
             </w:r>
           </w:p>
         </w:tc>
@@ -5086,7 +4624,7 @@
                 <w:szCs w:val="20"/>
                 <w:lang w:eastAsia="es-PE"/>
               </w:rPr>
-              <w:t>CAR</w:t>
+              <w:t xml:space="preserve">Richar </w:t>
             </w:r>
           </w:p>
         </w:tc>
@@ -5156,7 +4694,7 @@
                 <w:szCs w:val="20"/>
                 <w:lang w:eastAsia="es-PE"/>
               </w:rPr>
-              <w:t>06</w:t>
+              <w:t>16/</w:t>
             </w:r>
             <w:r>
               <w:rPr>
@@ -5168,7 +4706,19 @@
                 <w:szCs w:val="20"/>
                 <w:lang w:eastAsia="es-PE"/>
               </w:rPr>
-              <w:t>01</w:t>
+              <w:t>0</w:t>
+            </w:r>
+            <w:r>
+              <w:rPr>
+                <w:rFonts w:ascii="Calibri" w:eastAsia="Times New Roman" w:hAnsi="Calibri" w:cs="Calibri"/>
+                <w:b/>
+                <w:bCs/>
+                <w:color w:val="000000"/>
+                <w:sz w:val="20"/>
+                <w:szCs w:val="20"/>
+                <w:lang w:eastAsia="es-PE"/>
+              </w:rPr>
+              <w:t>1</w:t>
             </w:r>
           </w:p>
         </w:tc>
@@ -5208,7 +4758,17 @@
                 <w:szCs w:val="20"/>
                 <w:lang w:eastAsia="es-PE"/>
               </w:rPr>
-              <w:t>/CAR</w:t>
+              <w:t>/</w:t>
+            </w:r>
+            <w:r>
+              <w:rPr>
+                <w:rFonts w:ascii="Calibri" w:eastAsia="Times New Roman" w:hAnsi="Calibri" w:cs="Calibri"/>
+                <w:color w:val="000000"/>
+                <w:sz w:val="20"/>
+                <w:szCs w:val="20"/>
+                <w:lang w:eastAsia="es-PE"/>
+              </w:rPr>
+              <w:t xml:space="preserve">Richar </w:t>
             </w:r>
           </w:p>
         </w:tc>
@@ -5543,21 +5103,7 @@
         <w:rPr>
           <w:rFonts w:ascii="Arial" w:hAnsi="Arial" w:cs="Arial"/>
         </w:rPr>
-        <w:t xml:space="preserve">Para consultas y dudas sobre la gestión del </w:t>
-      </w:r>
-      <w:proofErr w:type="spellStart"/>
-      <w:r>
-        <w:rPr>
-          <w:rFonts w:ascii="Arial" w:hAnsi="Arial" w:cs="Arial"/>
-        </w:rPr>
-        <w:t>bootcamp</w:t>
-      </w:r>
-      <w:proofErr w:type="spellEnd"/>
-      <w:r>
-        <w:rPr>
-          <w:rFonts w:ascii="Arial" w:hAnsi="Arial" w:cs="Arial"/>
-        </w:rPr>
-        <w:t>, contactar con:</w:t>
+        <w:t>Para consultas y dudas sobre la gestión del bootcamp, contactar con:</w:t>
       </w:r>
     </w:p>
     <w:p>
@@ -5763,21 +5309,7 @@
         <w:rPr>
           <w:rFonts w:ascii="Arial" w:hAnsi="Arial" w:cs="Arial"/>
         </w:rPr>
-        <w:t xml:space="preserve">Asimismo, tendrás asignado un Business </w:t>
-      </w:r>
-      <w:proofErr w:type="spellStart"/>
-      <w:r>
-        <w:rPr>
-          <w:rFonts w:ascii="Arial" w:hAnsi="Arial" w:cs="Arial"/>
-        </w:rPr>
-        <w:t>Partner</w:t>
-      </w:r>
-      <w:proofErr w:type="spellEnd"/>
-      <w:r>
-        <w:rPr>
-          <w:rFonts w:ascii="Arial" w:hAnsi="Arial" w:cs="Arial"/>
-        </w:rPr>
-        <w:t xml:space="preserve"> quien te podrá asistir en todas sus consultas relacionadas al área de People.</w:t>
+        <w:t>Asimismo, tendrás asignado un Business Partner quien te podrá asistir en todas sus consultas relacionadas al área de People.</w:t>
       </w:r>
     </w:p>
     <w:p>
@@ -6171,21 +5703,7 @@
         <w:rPr>
           <w:rFonts w:ascii="Arial" w:hAnsi="Arial" w:cs="Arial"/>
         </w:rPr>
-        <w:t xml:space="preserve">, uno el primer día del </w:t>
-      </w:r>
-      <w:proofErr w:type="spellStart"/>
-      <w:r>
-        <w:rPr>
-          <w:rFonts w:ascii="Arial" w:hAnsi="Arial" w:cs="Arial"/>
-        </w:rPr>
-        <w:t>bootcamp</w:t>
-      </w:r>
-      <w:proofErr w:type="spellEnd"/>
-      <w:r>
-        <w:rPr>
-          <w:rFonts w:ascii="Arial" w:hAnsi="Arial" w:cs="Arial"/>
-        </w:rPr>
-        <w:t xml:space="preserve"> y </w:t>
+        <w:t xml:space="preserve">, uno el primer día del bootcamp y </w:t>
       </w:r>
       <w:r>
         <w:rPr>
@@ -11080,7 +10598,14 @@
 </file>
 
 <file path=customXml/item1.xml><?xml version="1.0" encoding="utf-8"?>
-<b:Sources xmlns:b="http://schemas.openxmlformats.org/officeDocument/2006/bibliography" xmlns="http://schemas.openxmlformats.org/officeDocument/2006/bibliography" SelectedStyle="\APASixthEditionOfficeOnline.xsl" StyleName="APA" Version="6"/>
+<p:properties xmlns:p="http://schemas.microsoft.com/office/2006/metadata/properties" xmlns:xsi="http://www.w3.org/2001/XMLSchema-instance" xmlns:pc="http://schemas.microsoft.com/office/infopath/2007/PartnerControls">
+  <documentManagement>
+    <lcf76f155ced4ddcb4097134ff3c332f xmlns="a187525e-e1e3-4ceb-ae75-ae90cc840746">
+      <Terms xmlns="http://schemas.microsoft.com/office/infopath/2007/PartnerControls"/>
+    </lcf76f155ced4ddcb4097134ff3c332f>
+    <TaxCatchAll xmlns="bc13aabc-3052-46c8-a7f6-8bdc113471dd" xsi:nil="true"/>
+  </documentManagement>
+</p:properties>
 </file>
 
 <file path=customXml/item2.xml><?xml version="1.0" encoding="utf-8"?>
@@ -11295,14 +10820,7 @@
 </file>
 
 <file path=customXml/item3.xml><?xml version="1.0" encoding="utf-8"?>
-<p:properties xmlns:p="http://schemas.microsoft.com/office/2006/metadata/properties" xmlns:xsi="http://www.w3.org/2001/XMLSchema-instance" xmlns:pc="http://schemas.microsoft.com/office/infopath/2007/PartnerControls">
-  <documentManagement>
-    <lcf76f155ced4ddcb4097134ff3c332f xmlns="a187525e-e1e3-4ceb-ae75-ae90cc840746">
-      <Terms xmlns="http://schemas.microsoft.com/office/infopath/2007/PartnerControls"/>
-    </lcf76f155ced4ddcb4097134ff3c332f>
-    <TaxCatchAll xmlns="bc13aabc-3052-46c8-a7f6-8bdc113471dd" xsi:nil="true"/>
-  </documentManagement>
-</p:properties>
+<b:Sources xmlns:b="http://schemas.openxmlformats.org/officeDocument/2006/bibliography" xmlns="http://schemas.openxmlformats.org/officeDocument/2006/bibliography" SelectedStyle="\APASixthEditionOfficeOnline.xsl" StyleName="APA" Version="6"/>
 </file>
 
 <file path=customXml/item4.xml><?xml version="1.0" encoding="utf-8"?>
@@ -11315,9 +10833,12 @@
 </file>
 
 <file path=customXml/itemProps1.xml><?xml version="1.0" encoding="utf-8"?>
-<ds:datastoreItem xmlns:ds="http://schemas.openxmlformats.org/officeDocument/2006/customXml" ds:itemID="{505F341D-374D-441A-AF9F-FC11563A042A}">
+<ds:datastoreItem xmlns:ds="http://schemas.openxmlformats.org/officeDocument/2006/customXml" ds:itemID="{E80FDF68-798E-450C-8BC9-04ED73B62110}">
   <ds:schemaRefs>
-    <ds:schemaRef ds:uri="http://schemas.openxmlformats.org/officeDocument/2006/bibliography"/>
+    <ds:schemaRef ds:uri="http://schemas.microsoft.com/office/2006/metadata/properties"/>
+    <ds:schemaRef ds:uri="http://schemas.microsoft.com/office/infopath/2007/PartnerControls"/>
+    <ds:schemaRef ds:uri="a187525e-e1e3-4ceb-ae75-ae90cc840746"/>
+    <ds:schemaRef ds:uri="bc13aabc-3052-46c8-a7f6-8bdc113471dd"/>
   </ds:schemaRefs>
 </ds:datastoreItem>
 </file>
@@ -11342,12 +10863,9 @@
 </file>
 
 <file path=customXml/itemProps3.xml><?xml version="1.0" encoding="utf-8"?>
-<ds:datastoreItem xmlns:ds="http://schemas.openxmlformats.org/officeDocument/2006/customXml" ds:itemID="{E80FDF68-798E-450C-8BC9-04ED73B62110}">
+<ds:datastoreItem xmlns:ds="http://schemas.openxmlformats.org/officeDocument/2006/customXml" ds:itemID="{505F341D-374D-441A-AF9F-FC11563A042A}">
   <ds:schemaRefs>
-    <ds:schemaRef ds:uri="http://schemas.microsoft.com/office/2006/metadata/properties"/>
-    <ds:schemaRef ds:uri="http://schemas.microsoft.com/office/infopath/2007/PartnerControls"/>
-    <ds:schemaRef ds:uri="a187525e-e1e3-4ceb-ae75-ae90cc840746"/>
-    <ds:schemaRef ds:uri="bc13aabc-3052-46c8-a7f6-8bdc113471dd"/>
+    <ds:schemaRef ds:uri="http://schemas.openxmlformats.org/officeDocument/2006/bibliography"/>
   </ds:schemaRefs>
 </ds:datastoreItem>
 </file>

</xml_diff>